<commit_message>
Update DFD, ER model
</commit_message>
<xml_diff>
--- a/Database/RD.docx
+++ b/Database/RD.docx
@@ -1,283 +1,776 @@
 
 <file path=word/document.xml><?xml version="1.0" encoding="utf-8"?>
-<w:document xmlns:wpc="http://schemas.microsoft.com/office/word/2010/wordprocessingCanvas" xmlns:mc="http://schemas.openxmlformats.org/markup-compatibility/2006" xmlns:o="urn:schemas-microsoft-com:office:office" xmlns:r="http://schemas.openxmlformats.org/officeDocument/2006/relationships" xmlns:m="http://schemas.openxmlformats.org/officeDocument/2006/math" xmlns:v="urn:schemas-microsoft-com:vml" xmlns:wp14="http://schemas.microsoft.com/office/word/2010/wordprocessingDrawing" xmlns:wp="http://schemas.openxmlformats.org/drawingml/2006/wordprocessingDrawing" xmlns:w10="urn:schemas-microsoft-com:office:word" xmlns:w="http://schemas.openxmlformats.org/wordprocessingml/2006/main" xmlns:w14="http://schemas.microsoft.com/office/word/2010/wordml" xmlns:w15="http://schemas.microsoft.com/office/word/2012/wordml" xmlns:wpg="http://schemas.microsoft.com/office/word/2010/wordprocessingGroup" xmlns:wpi="http://schemas.microsoft.com/office/word/2010/wordprocessingInk" xmlns:wne="http://schemas.microsoft.com/office/word/2006/wordml" xmlns:wps="http://schemas.microsoft.com/office/word/2010/wordprocessingShape" mc:Ignorable="w14 w15 wp14">
+<w:document xmlns:wpc="http://schemas.microsoft.com/office/word/2010/wordprocessingCanvas" xmlns:cx="http://schemas.microsoft.com/office/drawing/2014/chartex" xmlns:mc="http://schemas.openxmlformats.org/markup-compatibility/2006" xmlns:o="urn:schemas-microsoft-com:office:office" xmlns:r="http://schemas.openxmlformats.org/officeDocument/2006/relationships" xmlns:m="http://schemas.openxmlformats.org/officeDocument/2006/math" xmlns:v="urn:schemas-microsoft-com:vml" xmlns:wp14="http://schemas.microsoft.com/office/word/2010/wordprocessingDrawing" xmlns:wp="http://schemas.openxmlformats.org/drawingml/2006/wordprocessingDrawing" xmlns:w10="urn:schemas-microsoft-com:office:word" xmlns:w="http://schemas.openxmlformats.org/wordprocessingml/2006/main" xmlns:w14="http://schemas.microsoft.com/office/word/2010/wordml" xmlns:w15="http://schemas.microsoft.com/office/word/2012/wordml" xmlns:w16se="http://schemas.microsoft.com/office/word/2015/wordml/symex" xmlns:wpg="http://schemas.microsoft.com/office/word/2010/wordprocessingGroup" xmlns:wpi="http://schemas.microsoft.com/office/word/2010/wordprocessingInk" xmlns:wne="http://schemas.microsoft.com/office/word/2006/wordml" xmlns:wps="http://schemas.microsoft.com/office/word/2010/wordprocessingShape" mc:Ignorable="w14 w15 w16se wp14">
   <w:body>
     <w:p>
-      <w:r>
+      <w:pPr>
+        <w:rPr>
+          <w:rFonts w:ascii="Times New Roman" w:hAnsi="Times New Roman" w:cs="Times New Roman"/>
+          <w:sz w:val="28"/>
+          <w:szCs w:val="28"/>
+        </w:rPr>
+      </w:pPr>
+      <w:r>
+        <w:rPr>
+          <w:rFonts w:ascii="Times New Roman" w:hAnsi="Times New Roman" w:cs="Times New Roman"/>
+          <w:sz w:val="28"/>
+          <w:szCs w:val="28"/>
+        </w:rPr>
         <w:t>KHACHHANG(</w:t>
       </w:r>
       <w:r>
         <w:rPr>
+          <w:rFonts w:ascii="Times New Roman" w:hAnsi="Times New Roman" w:cs="Times New Roman"/>
           <w:b/>
+          <w:sz w:val="28"/>
+          <w:szCs w:val="28"/>
           <w:u w:val="single"/>
         </w:rPr>
         <w:t>MAKH</w:t>
       </w:r>
       <w:r>
+        <w:rPr>
+          <w:rFonts w:ascii="Times New Roman" w:hAnsi="Times New Roman" w:cs="Times New Roman"/>
+          <w:sz w:val="28"/>
+          <w:szCs w:val="28"/>
+        </w:rPr>
         <w:t>, TENKH,</w:t>
       </w:r>
       <w:r>
-        <w:t xml:space="preserve">MALOAIKH, </w:t>
-      </w:r>
-      <w:r>
-        <w:t xml:space="preserve"> DIACHI, NGAYDK, DIEMTICHLUY)</w:t>
+        <w:rPr>
+          <w:rFonts w:ascii="Times New Roman" w:hAnsi="Times New Roman" w:cs="Times New Roman"/>
+          <w:sz w:val="28"/>
+          <w:szCs w:val="28"/>
+        </w:rPr>
+        <w:t xml:space="preserve"> </w:t>
+      </w:r>
+      <w:r>
+        <w:rPr>
+          <w:rFonts w:ascii="Times New Roman" w:hAnsi="Times New Roman" w:cs="Times New Roman"/>
+          <w:sz w:val="28"/>
+          <w:szCs w:val="28"/>
+        </w:rPr>
+        <w:t xml:space="preserve"> DIACHI, </w:t>
+      </w:r>
+      <w:r>
+        <w:rPr>
+          <w:rFonts w:ascii="Times New Roman" w:hAnsi="Times New Roman" w:cs="Times New Roman"/>
+          <w:sz w:val="28"/>
+          <w:szCs w:val="28"/>
+        </w:rPr>
+        <w:t>EMAIL</w:t>
+      </w:r>
+      <w:r>
+        <w:rPr>
+          <w:rFonts w:ascii="Times New Roman" w:hAnsi="Times New Roman" w:cs="Times New Roman"/>
+          <w:sz w:val="28"/>
+          <w:szCs w:val="28"/>
+        </w:rPr>
+        <w:t>,</w:t>
+      </w:r>
+      <w:r>
+        <w:rPr>
+          <w:rFonts w:ascii="Times New Roman" w:hAnsi="Times New Roman" w:cs="Times New Roman"/>
+          <w:sz w:val="28"/>
+          <w:szCs w:val="28"/>
+        </w:rPr>
+        <w:t xml:space="preserve"> SĐT,</w:t>
+      </w:r>
+      <w:r>
+        <w:rPr>
+          <w:rFonts w:ascii="Times New Roman" w:hAnsi="Times New Roman" w:cs="Times New Roman"/>
+          <w:sz w:val="28"/>
+          <w:szCs w:val="28"/>
+        </w:rPr>
+        <w:t xml:space="preserve"> TIENNO,</w:t>
+      </w:r>
+      <w:r>
+        <w:rPr>
+          <w:rFonts w:ascii="Times New Roman" w:hAnsi="Times New Roman" w:cs="Times New Roman"/>
+          <w:sz w:val="28"/>
+          <w:szCs w:val="28"/>
+        </w:rPr>
+        <w:t xml:space="preserve"> DIEMTICHLUY)</w:t>
       </w:r>
     </w:p>
     <w:p>
-      <w:r>
-        <w:t>LOAIKH(</w:t>
-      </w:r>
-      <w:r>
-        <w:rPr>
+      <w:pPr>
+        <w:rPr>
+          <w:rFonts w:ascii="Times New Roman" w:hAnsi="Times New Roman" w:cs="Times New Roman"/>
+          <w:sz w:val="28"/>
+          <w:szCs w:val="28"/>
+        </w:rPr>
+      </w:pPr>
+      <w:r>
+        <w:rPr>
+          <w:rFonts w:ascii="Times New Roman" w:hAnsi="Times New Roman" w:cs="Times New Roman"/>
+          <w:sz w:val="28"/>
+          <w:szCs w:val="28"/>
+        </w:rPr>
+        <w:t>HOADON(</w:t>
+      </w:r>
+      <w:r>
+        <w:rPr>
+          <w:rFonts w:ascii="Times New Roman" w:hAnsi="Times New Roman" w:cs="Times New Roman"/>
           <w:b/>
+          <w:sz w:val="28"/>
+          <w:szCs w:val="28"/>
           <w:u w:val="single"/>
         </w:rPr>
-        <w:t>MALOAIKH</w:t>
-      </w:r>
-      <w:r>
-        <w:t>, TENLOAIKH)</w:t>
+        <w:t>SOHD</w:t>
+      </w:r>
+      <w:r>
+        <w:rPr>
+          <w:rFonts w:ascii="Times New Roman" w:hAnsi="Times New Roman" w:cs="Times New Roman"/>
+          <w:sz w:val="28"/>
+          <w:szCs w:val="28"/>
+        </w:rPr>
+        <w:t xml:space="preserve">, </w:t>
+      </w:r>
+      <w:r>
+        <w:rPr>
+          <w:rFonts w:ascii="Times New Roman" w:hAnsi="Times New Roman" w:cs="Times New Roman"/>
+          <w:sz w:val="28"/>
+          <w:szCs w:val="28"/>
+        </w:rPr>
+        <w:t>MATAIKHOAN</w:t>
+      </w:r>
+      <w:r>
+        <w:rPr>
+          <w:rFonts w:ascii="Times New Roman" w:hAnsi="Times New Roman" w:cs="Times New Roman"/>
+          <w:sz w:val="28"/>
+          <w:szCs w:val="28"/>
+        </w:rPr>
+        <w:t xml:space="preserve">, </w:t>
+      </w:r>
+      <w:r>
+        <w:rPr>
+          <w:rFonts w:ascii="Times New Roman" w:hAnsi="Times New Roman" w:cs="Times New Roman"/>
+          <w:sz w:val="28"/>
+          <w:szCs w:val="28"/>
+        </w:rPr>
+        <w:t>NGAYHOADON</w:t>
+      </w:r>
+      <w:r>
+        <w:rPr>
+          <w:rFonts w:ascii="Times New Roman" w:hAnsi="Times New Roman" w:cs="Times New Roman"/>
+          <w:sz w:val="28"/>
+          <w:szCs w:val="28"/>
+        </w:rPr>
+        <w:t>, TONGTIEN)</w:t>
       </w:r>
     </w:p>
     <w:p>
-      <w:r>
-        <w:t>HOADON(</w:t>
-      </w:r>
-      <w:r>
-        <w:rPr>
+      <w:pPr>
+        <w:rPr>
+          <w:rFonts w:ascii="Times New Roman" w:hAnsi="Times New Roman" w:cs="Times New Roman"/>
+          <w:sz w:val="28"/>
+          <w:szCs w:val="28"/>
+        </w:rPr>
+      </w:pPr>
+      <w:r>
+        <w:rPr>
+          <w:rFonts w:ascii="Times New Roman" w:hAnsi="Times New Roman" w:cs="Times New Roman"/>
+          <w:sz w:val="28"/>
+          <w:szCs w:val="28"/>
+        </w:rPr>
+        <w:t>CTHOADON(</w:t>
+      </w:r>
+      <w:r>
+        <w:rPr>
+          <w:rFonts w:ascii="Times New Roman" w:hAnsi="Times New Roman" w:cs="Times New Roman"/>
           <w:b/>
+          <w:sz w:val="28"/>
+          <w:szCs w:val="28"/>
           <w:u w:val="single"/>
         </w:rPr>
-        <w:t>SOHD</w:t>
-      </w:r>
-      <w:r>
-        <w:t>, MAKH, MANV, TONGTIEN)</w:t>
+        <w:t>SOHD, MASACH</w:t>
+      </w:r>
+      <w:r>
+        <w:rPr>
+          <w:rFonts w:ascii="Times New Roman" w:hAnsi="Times New Roman" w:cs="Times New Roman"/>
+          <w:sz w:val="28"/>
+          <w:szCs w:val="28"/>
+        </w:rPr>
+        <w:t>, SOLUONG, GIA</w:t>
+      </w:r>
+      <w:r>
+        <w:rPr>
+          <w:rFonts w:ascii="Times New Roman" w:hAnsi="Times New Roman" w:cs="Times New Roman"/>
+          <w:sz w:val="28"/>
+          <w:szCs w:val="28"/>
+        </w:rPr>
+        <w:t>BAN</w:t>
+      </w:r>
+      <w:r>
+        <w:rPr>
+          <w:rFonts w:ascii="Times New Roman" w:hAnsi="Times New Roman" w:cs="Times New Roman"/>
+          <w:sz w:val="28"/>
+          <w:szCs w:val="28"/>
+        </w:rPr>
+        <w:t>)</w:t>
       </w:r>
     </w:p>
     <w:p>
-      <w:r>
-        <w:t>KHUYENMAI(</w:t>
-      </w:r>
-      <w:r>
-        <w:rPr>
+      <w:pPr>
+        <w:rPr>
+          <w:rFonts w:ascii="Times New Roman" w:hAnsi="Times New Roman" w:cs="Times New Roman"/>
+          <w:sz w:val="28"/>
+          <w:szCs w:val="28"/>
+        </w:rPr>
+      </w:pPr>
+      <w:r>
+        <w:rPr>
+          <w:rFonts w:ascii="Times New Roman" w:hAnsi="Times New Roman" w:cs="Times New Roman"/>
+          <w:sz w:val="28"/>
+          <w:szCs w:val="28"/>
+        </w:rPr>
+        <w:t>LOAISACH(</w:t>
+      </w:r>
+      <w:r>
+        <w:rPr>
+          <w:rFonts w:ascii="Times New Roman" w:hAnsi="Times New Roman" w:cs="Times New Roman"/>
           <w:b/>
+          <w:sz w:val="28"/>
+          <w:szCs w:val="28"/>
           <w:u w:val="single"/>
         </w:rPr>
-        <w:t>MAKM</w:t>
-      </w:r>
-      <w:r>
-        <w:t>, TENKM, NGAYBD, NGAYKT)</w:t>
+        <w:t>MALOAISACH</w:t>
+      </w:r>
+      <w:r>
+        <w:rPr>
+          <w:rFonts w:ascii="Times New Roman" w:hAnsi="Times New Roman" w:cs="Times New Roman"/>
+          <w:sz w:val="28"/>
+          <w:szCs w:val="28"/>
+        </w:rPr>
+        <w:t>, TENLOAISACH, CHUDE)</w:t>
       </w:r>
     </w:p>
     <w:p>
-      <w:r>
-        <w:t>CTKHUYENMAI(</w:t>
-      </w:r>
-      <w:r>
-        <w:rPr>
+      <w:pPr>
+        <w:rPr>
+          <w:rFonts w:ascii="Times New Roman" w:hAnsi="Times New Roman" w:cs="Times New Roman"/>
+          <w:sz w:val="28"/>
+          <w:szCs w:val="28"/>
+        </w:rPr>
+      </w:pPr>
+      <w:r>
+        <w:rPr>
+          <w:rFonts w:ascii="Times New Roman" w:hAnsi="Times New Roman" w:cs="Times New Roman"/>
+          <w:sz w:val="28"/>
+          <w:szCs w:val="28"/>
+        </w:rPr>
+        <w:t>SACH(</w:t>
+      </w:r>
+      <w:r>
+        <w:rPr>
+          <w:rFonts w:ascii="Times New Roman" w:hAnsi="Times New Roman" w:cs="Times New Roman"/>
           <w:b/>
+          <w:sz w:val="28"/>
+          <w:szCs w:val="28"/>
           <w:u w:val="single"/>
         </w:rPr>
-        <w:t>MAKM, MALOAIKH, MALOAISACH</w:t>
-      </w:r>
-      <w:r>
-        <w:t>, SOLUONGGIAM, GHICHU)</w:t>
+        <w:t>MASACH</w:t>
+      </w:r>
+      <w:r>
+        <w:rPr>
+          <w:rFonts w:ascii="Times New Roman" w:hAnsi="Times New Roman" w:cs="Times New Roman"/>
+          <w:sz w:val="28"/>
+          <w:szCs w:val="28"/>
+        </w:rPr>
+        <w:t>, TENSACH, MALOAISACH,</w:t>
+      </w:r>
+      <w:r>
+        <w:rPr>
+          <w:rFonts w:ascii="Times New Roman" w:hAnsi="Times New Roman" w:cs="Times New Roman"/>
+          <w:sz w:val="28"/>
+          <w:szCs w:val="28"/>
+        </w:rPr>
+        <w:t xml:space="preserve"> </w:t>
+      </w:r>
+      <w:r>
+        <w:rPr>
+          <w:rFonts w:ascii="Times New Roman" w:hAnsi="Times New Roman" w:cs="Times New Roman"/>
+          <w:sz w:val="28"/>
+          <w:szCs w:val="28"/>
+        </w:rPr>
+        <w:t xml:space="preserve">GIANHAP, GIABAN, </w:t>
+      </w:r>
+      <w:r>
+        <w:rPr>
+          <w:rFonts w:ascii="Times New Roman" w:hAnsi="Times New Roman" w:cs="Times New Roman"/>
+          <w:sz w:val="28"/>
+          <w:szCs w:val="28"/>
+        </w:rPr>
+        <w:t>MATACGIA,</w:t>
+      </w:r>
+      <w:r>
+        <w:rPr>
+          <w:rFonts w:ascii="Times New Roman" w:hAnsi="Times New Roman" w:cs="Times New Roman"/>
+          <w:sz w:val="28"/>
+          <w:szCs w:val="28"/>
+        </w:rPr>
+        <w:t xml:space="preserve"> NXB</w:t>
+      </w:r>
+      <w:r>
+        <w:rPr>
+          <w:rFonts w:ascii="Times New Roman" w:hAnsi="Times New Roman" w:cs="Times New Roman"/>
+          <w:sz w:val="28"/>
+          <w:szCs w:val="28"/>
+        </w:rPr>
+        <w:t>, BIASACH</w:t>
+      </w:r>
+      <w:r>
+        <w:rPr>
+          <w:rFonts w:ascii="Times New Roman" w:hAnsi="Times New Roman" w:cs="Times New Roman"/>
+          <w:sz w:val="28"/>
+          <w:szCs w:val="28"/>
+        </w:rPr>
+        <w:t>,</w:t>
+      </w:r>
+      <w:r>
+        <w:rPr>
+          <w:rFonts w:ascii="Times New Roman" w:hAnsi="Times New Roman" w:cs="Times New Roman"/>
+          <w:sz w:val="28"/>
+          <w:szCs w:val="28"/>
+        </w:rPr>
+        <w:t xml:space="preserve"> SLHIENCO, DONGIA</w:t>
+      </w:r>
+      <w:r>
+        <w:rPr>
+          <w:rFonts w:ascii="Times New Roman" w:hAnsi="Times New Roman" w:cs="Times New Roman"/>
+          <w:sz w:val="28"/>
+          <w:szCs w:val="28"/>
+        </w:rPr>
+        <w:t>)</w:t>
       </w:r>
     </w:p>
     <w:p>
-      <w:r>
-        <w:t>LOAISACH(</w:t>
-      </w:r>
-      <w:r>
-        <w:rPr>
+      <w:pPr>
+        <w:rPr>
+          <w:rFonts w:ascii="Times New Roman" w:hAnsi="Times New Roman" w:cs="Times New Roman"/>
+          <w:sz w:val="28"/>
+          <w:szCs w:val="28"/>
+        </w:rPr>
+      </w:pPr>
+      <w:r>
+        <w:rPr>
+          <w:rFonts w:ascii="Times New Roman" w:hAnsi="Times New Roman" w:cs="Times New Roman"/>
+          <w:sz w:val="28"/>
+          <w:szCs w:val="28"/>
+        </w:rPr>
+        <w:t>TAIKHOAN</w:t>
+      </w:r>
+      <w:r>
+        <w:rPr>
+          <w:rFonts w:ascii="Times New Roman" w:hAnsi="Times New Roman" w:cs="Times New Roman"/>
+          <w:sz w:val="28"/>
+          <w:szCs w:val="28"/>
+        </w:rPr>
+        <w:t>(</w:t>
+      </w:r>
+      <w:r>
+        <w:rPr>
+          <w:rFonts w:ascii="Times New Roman" w:hAnsi="Times New Roman" w:cs="Times New Roman"/>
           <w:b/>
+          <w:sz w:val="28"/>
+          <w:szCs w:val="28"/>
           <w:u w:val="single"/>
         </w:rPr>
-        <w:t>MALOAISACH</w:t>
-      </w:r>
-      <w:r>
-        <w:t>, TENLOAISACH, CHUDE)</w:t>
+        <w:t>MA</w:t>
+      </w:r>
+      <w:r>
+        <w:rPr>
+          <w:rFonts w:ascii="Times New Roman" w:hAnsi="Times New Roman" w:cs="Times New Roman"/>
+          <w:b/>
+          <w:sz w:val="28"/>
+          <w:szCs w:val="28"/>
+          <w:u w:val="single"/>
+        </w:rPr>
+        <w:t>TK</w:t>
+      </w:r>
+      <w:r>
+        <w:rPr>
+          <w:rFonts w:ascii="Times New Roman" w:hAnsi="Times New Roman" w:cs="Times New Roman"/>
+          <w:sz w:val="28"/>
+          <w:szCs w:val="28"/>
+        </w:rPr>
+        <w:t>, TEN</w:t>
+      </w:r>
+      <w:r>
+        <w:rPr>
+          <w:rFonts w:ascii="Times New Roman" w:hAnsi="Times New Roman" w:cs="Times New Roman"/>
+          <w:sz w:val="28"/>
+          <w:szCs w:val="28"/>
+        </w:rPr>
+        <w:t>TK</w:t>
+      </w:r>
+      <w:r>
+        <w:rPr>
+          <w:rFonts w:ascii="Times New Roman" w:hAnsi="Times New Roman" w:cs="Times New Roman"/>
+          <w:sz w:val="28"/>
+          <w:szCs w:val="28"/>
+        </w:rPr>
+        <w:t xml:space="preserve">, </w:t>
+      </w:r>
+      <w:r>
+        <w:rPr>
+          <w:rFonts w:ascii="Times New Roman" w:hAnsi="Times New Roman" w:cs="Times New Roman"/>
+          <w:sz w:val="28"/>
+          <w:szCs w:val="28"/>
+        </w:rPr>
+        <w:t>MATKHAU</w:t>
+      </w:r>
+      <w:r>
+        <w:rPr>
+          <w:rFonts w:ascii="Times New Roman" w:hAnsi="Times New Roman" w:cs="Times New Roman"/>
+          <w:sz w:val="28"/>
+          <w:szCs w:val="28"/>
+        </w:rPr>
+        <w:t xml:space="preserve">, </w:t>
+      </w:r>
+      <w:r>
+        <w:rPr>
+          <w:rFonts w:ascii="Times New Roman" w:hAnsi="Times New Roman" w:cs="Times New Roman"/>
+          <w:sz w:val="28"/>
+          <w:szCs w:val="28"/>
+        </w:rPr>
+        <w:t>TENHIENTHI,</w:t>
+      </w:r>
+      <w:r>
+        <w:rPr>
+          <w:rFonts w:ascii="Times New Roman" w:hAnsi="Times New Roman" w:cs="Times New Roman"/>
+          <w:sz w:val="28"/>
+          <w:szCs w:val="28"/>
+        </w:rPr>
+        <w:t xml:space="preserve"> </w:t>
+      </w:r>
+      <w:r>
+        <w:rPr>
+          <w:rFonts w:ascii="Times New Roman" w:hAnsi="Times New Roman" w:cs="Times New Roman"/>
+          <w:sz w:val="28"/>
+          <w:szCs w:val="28"/>
+        </w:rPr>
+        <w:t>HINHANH, LOAITK</w:t>
+      </w:r>
+      <w:r>
+        <w:rPr>
+          <w:rFonts w:ascii="Times New Roman" w:hAnsi="Times New Roman" w:cs="Times New Roman"/>
+          <w:sz w:val="28"/>
+          <w:szCs w:val="28"/>
+        </w:rPr>
+        <w:t>)</w:t>
       </w:r>
     </w:p>
     <w:p>
-      <w:r>
-        <w:t>SACH(</w:t>
-      </w:r>
-      <w:r>
-        <w:rPr>
+      <w:pPr>
+        <w:rPr>
+          <w:rFonts w:ascii="Times New Roman" w:hAnsi="Times New Roman" w:cs="Times New Roman"/>
+          <w:sz w:val="28"/>
+          <w:szCs w:val="28"/>
+        </w:rPr>
+      </w:pPr>
+      <w:r>
+        <w:rPr>
+          <w:rFonts w:ascii="Times New Roman" w:hAnsi="Times New Roman" w:cs="Times New Roman"/>
+          <w:sz w:val="28"/>
+          <w:szCs w:val="28"/>
+        </w:rPr>
+        <w:t>BAOCAOTHANG(</w:t>
+      </w:r>
+      <w:r>
+        <w:rPr>
+          <w:rFonts w:ascii="Times New Roman" w:hAnsi="Times New Roman" w:cs="Times New Roman"/>
           <w:b/>
+          <w:sz w:val="28"/>
+          <w:szCs w:val="28"/>
           <w:u w:val="single"/>
         </w:rPr>
-        <w:t>MASACH</w:t>
-      </w:r>
-      <w:r>
-        <w:t>, TENSACH, MALOAISACH,</w:t>
-      </w:r>
-      <w:r>
-        <w:t xml:space="preserve"> MATACGIA,</w:t>
-      </w:r>
-      <w:r>
-        <w:t xml:space="preserve"> NXB, DONGIA, NOIDUNG)</w:t>
+        <w:t>SOBAOCAO</w:t>
+      </w:r>
+      <w:r>
+        <w:rPr>
+          <w:rFonts w:ascii="Times New Roman" w:hAnsi="Times New Roman" w:cs="Times New Roman"/>
+          <w:sz w:val="28"/>
+          <w:szCs w:val="28"/>
+        </w:rPr>
+        <w:t>, MA</w:t>
+      </w:r>
+      <w:r>
+        <w:rPr>
+          <w:rFonts w:ascii="Times New Roman" w:hAnsi="Times New Roman" w:cs="Times New Roman"/>
+          <w:sz w:val="28"/>
+          <w:szCs w:val="28"/>
+        </w:rPr>
+        <w:t>TK</w:t>
+      </w:r>
+      <w:r>
+        <w:rPr>
+          <w:rFonts w:ascii="Times New Roman" w:hAnsi="Times New Roman" w:cs="Times New Roman"/>
+          <w:sz w:val="28"/>
+          <w:szCs w:val="28"/>
+        </w:rPr>
+        <w:t xml:space="preserve">, </w:t>
+      </w:r>
+      <w:r>
+        <w:rPr>
+          <w:rFonts w:ascii="Times New Roman" w:hAnsi="Times New Roman" w:cs="Times New Roman"/>
+          <w:sz w:val="28"/>
+          <w:szCs w:val="28"/>
+        </w:rPr>
+        <w:t xml:space="preserve">NGAYBAOCAO, </w:t>
+      </w:r>
+      <w:r>
+        <w:rPr>
+          <w:rFonts w:ascii="Times New Roman" w:hAnsi="Times New Roman" w:cs="Times New Roman"/>
+          <w:sz w:val="28"/>
+          <w:szCs w:val="28"/>
+        </w:rPr>
+        <w:t>TONG</w:t>
+      </w:r>
+      <w:r>
+        <w:rPr>
+          <w:rFonts w:ascii="Times New Roman" w:hAnsi="Times New Roman" w:cs="Times New Roman"/>
+          <w:sz w:val="28"/>
+          <w:szCs w:val="28"/>
+        </w:rPr>
+        <w:t>TIEN</w:t>
+      </w:r>
+      <w:r>
+        <w:rPr>
+          <w:rFonts w:ascii="Times New Roman" w:hAnsi="Times New Roman" w:cs="Times New Roman"/>
+          <w:sz w:val="28"/>
+          <w:szCs w:val="28"/>
+        </w:rPr>
+        <w:t>, GHICHU)</w:t>
       </w:r>
     </w:p>
     <w:p>
-      <w:r>
-        <w:t>CTHOADON(</w:t>
-      </w:r>
-      <w:r>
-        <w:rPr>
+      <w:pPr>
+        <w:rPr>
+          <w:rFonts w:ascii="Times New Roman" w:hAnsi="Times New Roman" w:cs="Times New Roman"/>
+          <w:sz w:val="28"/>
+          <w:szCs w:val="28"/>
+        </w:rPr>
+      </w:pPr>
+      <w:r>
+        <w:rPr>
+          <w:rFonts w:ascii="Times New Roman" w:hAnsi="Times New Roman" w:cs="Times New Roman"/>
+          <w:sz w:val="28"/>
+          <w:szCs w:val="28"/>
+        </w:rPr>
+        <w:t>CTBAOCAO(</w:t>
+      </w:r>
+      <w:r>
+        <w:rPr>
+          <w:rFonts w:ascii="Times New Roman" w:hAnsi="Times New Roman" w:cs="Times New Roman"/>
           <w:b/>
+          <w:sz w:val="28"/>
+          <w:szCs w:val="28"/>
           <w:u w:val="single"/>
         </w:rPr>
-        <w:t>SOHD, MASACH</w:t>
-      </w:r>
-      <w:r>
-        <w:t>, SOLUONG, DONGIA)</w:t>
+        <w:t>SOBAOCAO, MASACH</w:t>
+      </w:r>
+      <w:r>
+        <w:rPr>
+          <w:rFonts w:ascii="Times New Roman" w:hAnsi="Times New Roman" w:cs="Times New Roman"/>
+          <w:sz w:val="28"/>
+          <w:szCs w:val="28"/>
+        </w:rPr>
+        <w:t xml:space="preserve">, SOLUONG, GIA, </w:t>
+      </w:r>
+      <w:r>
+        <w:rPr>
+          <w:rFonts w:ascii="Times New Roman" w:hAnsi="Times New Roman" w:cs="Times New Roman"/>
+          <w:sz w:val="28"/>
+          <w:szCs w:val="28"/>
+        </w:rPr>
+        <w:t>THANHTIEN</w:t>
+      </w:r>
+      <w:r>
+        <w:rPr>
+          <w:rFonts w:ascii="Times New Roman" w:hAnsi="Times New Roman" w:cs="Times New Roman"/>
+          <w:sz w:val="28"/>
+          <w:szCs w:val="28"/>
+        </w:rPr>
+        <w:t>)</w:t>
+      </w:r>
+    </w:p>
+    <w:p>
+      <w:pPr>
+        <w:rPr>
+          <w:rFonts w:ascii="Times New Roman" w:hAnsi="Times New Roman" w:cs="Times New Roman"/>
+          <w:sz w:val="28"/>
+          <w:szCs w:val="28"/>
+        </w:rPr>
+      </w:pPr>
+      <w:r>
+        <w:rPr>
+          <w:rFonts w:ascii="Times New Roman" w:hAnsi="Times New Roman" w:cs="Times New Roman"/>
+          <w:sz w:val="28"/>
+          <w:szCs w:val="28"/>
+        </w:rPr>
+        <w:t>PHIEUNHAPSACH(</w:t>
+      </w:r>
+      <w:r>
+        <w:rPr>
+          <w:rFonts w:ascii="Times New Roman" w:hAnsi="Times New Roman" w:cs="Times New Roman"/>
+          <w:b/>
+          <w:sz w:val="28"/>
+          <w:szCs w:val="28"/>
+          <w:u w:val="single"/>
+        </w:rPr>
+        <w:t>MAPHIEUNHAP</w:t>
+      </w:r>
+      <w:r>
+        <w:rPr>
+          <w:rFonts w:ascii="Times New Roman" w:hAnsi="Times New Roman" w:cs="Times New Roman"/>
+          <w:sz w:val="28"/>
+          <w:szCs w:val="28"/>
+        </w:rPr>
+        <w:t>, MA</w:t>
+      </w:r>
+      <w:r>
+        <w:rPr>
+          <w:rFonts w:ascii="Times New Roman" w:hAnsi="Times New Roman" w:cs="Times New Roman"/>
+          <w:sz w:val="28"/>
+          <w:szCs w:val="28"/>
+        </w:rPr>
+        <w:t>TK</w:t>
+      </w:r>
+      <w:r>
+        <w:rPr>
+          <w:rFonts w:ascii="Times New Roman" w:hAnsi="Times New Roman" w:cs="Times New Roman"/>
+          <w:sz w:val="28"/>
+          <w:szCs w:val="28"/>
+        </w:rPr>
+        <w:t xml:space="preserve">, </w:t>
+      </w:r>
+      <w:r>
+        <w:rPr>
+          <w:rFonts w:ascii="Times New Roman" w:hAnsi="Times New Roman" w:cs="Times New Roman"/>
+          <w:sz w:val="28"/>
+          <w:szCs w:val="28"/>
+        </w:rPr>
+        <w:t>NGAYNHAP</w:t>
+      </w:r>
+      <w:r>
+        <w:rPr>
+          <w:rFonts w:ascii="Times New Roman" w:hAnsi="Times New Roman" w:cs="Times New Roman"/>
+          <w:sz w:val="28"/>
+          <w:szCs w:val="28"/>
+        </w:rPr>
+        <w:t>, TO</w:t>
       </w:r>
       <w:bookmarkStart w:id="0" w:name="_GoBack"/>
       <w:bookmarkEnd w:id="0"/>
+      <w:r>
+        <w:rPr>
+          <w:rFonts w:ascii="Times New Roman" w:hAnsi="Times New Roman" w:cs="Times New Roman"/>
+          <w:sz w:val="28"/>
+          <w:szCs w:val="28"/>
+        </w:rPr>
+        <w:t>NGCHI)</w:t>
+      </w:r>
     </w:p>
     <w:p>
-      <w:r>
-        <w:t>NHANVIEN(</w:t>
-      </w:r>
-      <w:r>
-        <w:rPr>
+      <w:pPr>
+        <w:rPr>
+          <w:rFonts w:ascii="Times New Roman" w:hAnsi="Times New Roman" w:cs="Times New Roman"/>
+          <w:sz w:val="28"/>
+          <w:szCs w:val="28"/>
+        </w:rPr>
+      </w:pPr>
+      <w:r>
+        <w:rPr>
+          <w:rFonts w:ascii="Times New Roman" w:hAnsi="Times New Roman" w:cs="Times New Roman"/>
+          <w:sz w:val="28"/>
+          <w:szCs w:val="28"/>
+        </w:rPr>
+        <w:t>CTPHIEUNHAP(</w:t>
+      </w:r>
+      <w:r>
+        <w:rPr>
+          <w:rFonts w:ascii="Times New Roman" w:hAnsi="Times New Roman" w:cs="Times New Roman"/>
           <w:b/>
+          <w:sz w:val="28"/>
+          <w:szCs w:val="28"/>
           <w:u w:val="single"/>
         </w:rPr>
-        <w:t>MANV</w:t>
-      </w:r>
-      <w:r>
-        <w:t>, TENNV, NGAYSINH, DIACHI, NGAYVL)</w:t>
+        <w:t>MAPHIEUNHAP, MASACH</w:t>
+      </w:r>
+      <w:r>
+        <w:rPr>
+          <w:rFonts w:ascii="Times New Roman" w:hAnsi="Times New Roman" w:cs="Times New Roman"/>
+          <w:sz w:val="28"/>
+          <w:szCs w:val="28"/>
+        </w:rPr>
+        <w:t xml:space="preserve">, SOLUONG, </w:t>
+      </w:r>
+      <w:r>
+        <w:rPr>
+          <w:rFonts w:ascii="Times New Roman" w:hAnsi="Times New Roman" w:cs="Times New Roman"/>
+          <w:sz w:val="28"/>
+          <w:szCs w:val="28"/>
+        </w:rPr>
+        <w:t>GIA</w:t>
+      </w:r>
+      <w:r>
+        <w:rPr>
+          <w:rFonts w:ascii="Times New Roman" w:hAnsi="Times New Roman" w:cs="Times New Roman"/>
+          <w:sz w:val="28"/>
+          <w:szCs w:val="28"/>
+        </w:rPr>
+        <w:t>)</w:t>
       </w:r>
     </w:p>
     <w:p>
-      <w:r>
-        <w:t>LUONG(</w:t>
-      </w:r>
-      <w:r>
-        <w:rPr>
+      <w:pPr>
+        <w:rPr>
+          <w:rFonts w:ascii="Times New Roman" w:hAnsi="Times New Roman" w:cs="Times New Roman"/>
+          <w:sz w:val="28"/>
+          <w:szCs w:val="28"/>
+        </w:rPr>
+      </w:pPr>
+      <w:r>
+        <w:rPr>
+          <w:rFonts w:ascii="Times New Roman" w:hAnsi="Times New Roman" w:cs="Times New Roman"/>
+          <w:sz w:val="28"/>
+          <w:szCs w:val="28"/>
+        </w:rPr>
+        <w:t>NHAXUATBAN(</w:t>
+      </w:r>
+      <w:r>
+        <w:rPr>
+          <w:rFonts w:ascii="Times New Roman" w:hAnsi="Times New Roman" w:cs="Times New Roman"/>
           <w:b/>
+          <w:sz w:val="28"/>
+          <w:szCs w:val="28"/>
           <w:u w:val="single"/>
         </w:rPr>
-        <w:t>MALUONG</w:t>
-      </w:r>
-      <w:r>
-        <w:t>, LUONGCOBAN, HESO)</w:t>
+        <w:t>MANXB</w:t>
+      </w:r>
+      <w:r>
+        <w:rPr>
+          <w:rFonts w:ascii="Times New Roman" w:hAnsi="Times New Roman" w:cs="Times New Roman"/>
+          <w:sz w:val="28"/>
+          <w:szCs w:val="28"/>
+        </w:rPr>
+        <w:t>, TENNXB, DIACHI)</w:t>
       </w:r>
     </w:p>
     <w:p>
-      <w:r>
-        <w:t>CT</w:t>
-      </w:r>
-      <w:r>
-        <w:t>LUONG(</w:t>
-      </w:r>
-      <w:r>
-        <w:rPr>
-          <w:b/>
-          <w:u w:val="single"/>
-        </w:rPr>
-        <w:t>MANV, MALUONG</w:t>
-      </w:r>
-      <w:r>
-        <w:t>, NGAYPHAT, LUONG)</w:t>
-      </w:r>
+      <w:pPr>
+        <w:rPr>
+          <w:rFonts w:ascii="Times New Roman" w:hAnsi="Times New Roman" w:cs="Times New Roman"/>
+          <w:sz w:val="24"/>
+          <w:szCs w:val="24"/>
+        </w:rPr>
+      </w:pPr>
     </w:p>
-    <w:p>
-      <w:r>
-        <w:t>BAOCAOTHANG(</w:t>
-      </w:r>
-      <w:r>
-        <w:rPr>
-          <w:b/>
-          <w:u w:val="single"/>
-        </w:rPr>
-        <w:t>SOBAOCAO</w:t>
-      </w:r>
-      <w:r>
-        <w:t>, MANV, TONGDOANHTHU, GHICHU)</w:t>
-      </w:r>
-    </w:p>
-    <w:p>
-      <w:r>
-        <w:t>CTBAOCAO(</w:t>
-      </w:r>
-      <w:r>
-        <w:rPr>
-          <w:b/>
-          <w:u w:val="single"/>
-        </w:rPr>
-        <w:t>SOBAOCAO, MASACH</w:t>
-      </w:r>
-      <w:r>
-        <w:t>, SOLUONGBAN, GIABAN, DOANHTHU)</w:t>
-      </w:r>
-    </w:p>
-    <w:p>
-      <w:r>
-        <w:t>PHIEUNHAPSACH(</w:t>
-      </w:r>
-      <w:r>
-        <w:rPr>
-          <w:b/>
-          <w:u w:val="single"/>
-        </w:rPr>
-        <w:t>MAPHIEUNHAP</w:t>
-      </w:r>
-      <w:r>
-        <w:t>, MANV, NXB, TONGCHI)</w:t>
-      </w:r>
-    </w:p>
-    <w:p>
-      <w:r>
-        <w:t>CTPHIEUNHAP(</w:t>
-      </w:r>
-      <w:r>
-        <w:rPr>
-          <w:b/>
-          <w:u w:val="single"/>
-        </w:rPr>
-        <w:t>MAPHIEUNHAP, MASACH</w:t>
-      </w:r>
-      <w:r>
-        <w:t>, SOLUONG, DONGIA)</w:t>
-      </w:r>
-    </w:p>
-    <w:p>
-      <w:r>
-        <w:t>NHAXUATBAN(</w:t>
-      </w:r>
-      <w:r>
-        <w:rPr>
-          <w:b/>
-          <w:u w:val="single"/>
-        </w:rPr>
-        <w:t>MANXB</w:t>
-      </w:r>
-      <w:r>
-        <w:t>, TENNXB, DIACHI)</w:t>
-      </w:r>
-    </w:p>
-    <w:p>
-      <w:r>
-        <w:t>TACGIA(</w:t>
-      </w:r>
-      <w:r>
-        <w:rPr>
-          <w:b/>
-          <w:u w:val="single"/>
-        </w:rPr>
-        <w:t>MATACGIA</w:t>
-      </w:r>
-      <w:r>
-        <w:t>, TENTACGIA, TIEUSU)</w:t>
-      </w:r>
-    </w:p>
-    <w:p/>
     <w:sectPr>
       <w:pgSz w:w="12240" w:h="15840"/>
-      <w:pgMar w:top="1440" w:right="1440" w:bottom="1440" w:left="1440" w:header="720" w:footer="720" w:gutter="0"/>
+      <w:pgMar w:top="1440" w:right="360" w:bottom="1440" w:left="1440" w:header="720" w:footer="720" w:gutter="0"/>
       <w:cols w:space="720"/>
       <w:docGrid w:linePitch="360"/>
     </w:sectPr>
@@ -286,7 +779,7 @@
 </file>
 
 <file path=word/styles.xml><?xml version="1.0" encoding="utf-8"?>
-<w:styles xmlns:mc="http://schemas.openxmlformats.org/markup-compatibility/2006" xmlns:r="http://schemas.openxmlformats.org/officeDocument/2006/relationships" xmlns:w="http://schemas.openxmlformats.org/wordprocessingml/2006/main" xmlns:w14="http://schemas.microsoft.com/office/word/2010/wordml" xmlns:w15="http://schemas.microsoft.com/office/word/2012/wordml" mc:Ignorable="w14 w15">
+<w:styles xmlns:mc="http://schemas.openxmlformats.org/markup-compatibility/2006" xmlns:r="http://schemas.openxmlformats.org/officeDocument/2006/relationships" xmlns:w="http://schemas.openxmlformats.org/wordprocessingml/2006/main" xmlns:w14="http://schemas.microsoft.com/office/word/2010/wordml" xmlns:w15="http://schemas.microsoft.com/office/word/2012/wordml" xmlns:w16se="http://schemas.microsoft.com/office/word/2015/wordml/symex" mc:Ignorable="w14 w15 w16se">
   <w:docDefaults>
     <w:rPrDefault>
       <w:rPr>

</xml_diff>